<commit_message>
first commit on Documentazione
</commit_message>
<xml_diff>
--- a/ristorante.docx
+++ b/ristorante.docx
@@ -4235,6 +4235,7 @@
           <w:sz w:val="44"/>
           <w:szCs w:val="44"/>
         </w:rPr>
+        <w:lastRenderedPageBreak/>
         <w:t>Al Pomo d’Oro</w:t>
       </w:r>
     </w:p>
@@ -4294,7 +4295,7 @@
           <w:sz w:val="36"/>
           <w:szCs w:val="36"/>
         </w:rPr>
-        <w:t xml:space="preserve">Descrizione </w:t>
+        <w:t>Descrizione dettagliata del progetto</w:t>
       </w:r>
       <w:r>
         <w:rPr>
@@ -4304,7 +4305,7 @@
           <w:sz w:val="36"/>
           <w:szCs w:val="36"/>
         </w:rPr>
-        <w:t>dettagliata del progetto</w:t>
+        <w:t xml:space="preserve"> “Al Pomo d’Oro” </w:t>
       </w:r>
       <w:r>
         <w:rPr>
@@ -4314,9 +4315,550 @@
           <w:sz w:val="36"/>
           <w:szCs w:val="36"/>
         </w:rPr>
-        <w:t xml:space="preserve"> “Al Pomo d’Oro” </w:t>
-      </w:r>
-      <w:r>
+        <w:t>:</w:t>
+      </w:r>
+    </w:p>
+    <w:p>
+      <w:pPr>
+        <w:rPr>
+          <w:sz w:val="28"/>
+          <w:szCs w:val="28"/>
+        </w:rPr>
+      </w:pPr>
+    </w:p>
+    <w:p>
+      <w:pPr>
+        <w:rPr>
+          <w:b/>
+          <w:bCs/>
+          <w:color w:val="44546A" w:themeColor="text2"/>
+          <w:sz w:val="28"/>
+          <w:szCs w:val="28"/>
+        </w:rPr>
+      </w:pPr>
+      <w:r>
+        <w:rPr>
+          <w:b/>
+          <w:bCs/>
+          <w:color w:val="44546A" w:themeColor="text2"/>
+          <w:sz w:val="28"/>
+          <w:szCs w:val="28"/>
+        </w:rPr>
+        <w:t>Tabella cameriere:</w:t>
+      </w:r>
+    </w:p>
+    <w:p>
+      <w:pPr>
+        <w:rPr>
+          <w:b/>
+          <w:bCs/>
+          <w:color w:val="44546A" w:themeColor="text2"/>
+          <w:sz w:val="28"/>
+          <w:szCs w:val="28"/>
+        </w:rPr>
+      </w:pPr>
+    </w:p>
+    <w:p>
+      <w:pPr>
+        <w:rPr>
+          <w:sz w:val="28"/>
+          <w:szCs w:val="28"/>
+        </w:rPr>
+      </w:pPr>
+      <w:r>
+        <w:rPr>
+          <w:sz w:val="28"/>
+          <w:szCs w:val="28"/>
+        </w:rPr>
+        <w:t>Contiene informazioni sui camerieri del ristorante.</w:t>
+      </w:r>
+    </w:p>
+    <w:p>
+      <w:pPr>
+        <w:rPr>
+          <w:sz w:val="28"/>
+          <w:szCs w:val="28"/>
+        </w:rPr>
+      </w:pPr>
+      <w:r>
+        <w:rPr>
+          <w:sz w:val="28"/>
+          <w:szCs w:val="28"/>
+        </w:rPr>
+        <w:t>Campi: id, nome, cognome, username, password.</w:t>
+      </w:r>
+    </w:p>
+    <w:p>
+      <w:pPr>
+        <w:rPr>
+          <w:b/>
+          <w:bCs/>
+          <w:color w:val="44546A" w:themeColor="text2"/>
+          <w:sz w:val="28"/>
+          <w:szCs w:val="28"/>
+        </w:rPr>
+      </w:pPr>
+    </w:p>
+    <w:p>
+      <w:pPr>
+        <w:rPr>
+          <w:sz w:val="28"/>
+          <w:szCs w:val="28"/>
+        </w:rPr>
+      </w:pPr>
+      <w:r>
+        <w:rPr>
+          <w:b/>
+          <w:bCs/>
+          <w:color w:val="44546A" w:themeColor="text2"/>
+          <w:sz w:val="28"/>
+          <w:szCs w:val="28"/>
+        </w:rPr>
+        <w:t>Tabella cliente</w:t>
+      </w:r>
+      <w:r>
+        <w:rPr>
+          <w:sz w:val="28"/>
+          <w:szCs w:val="28"/>
+        </w:rPr>
+        <w:t>:</w:t>
+      </w:r>
+    </w:p>
+    <w:p>
+      <w:pPr>
+        <w:rPr>
+          <w:sz w:val="28"/>
+          <w:szCs w:val="28"/>
+        </w:rPr>
+      </w:pPr>
+    </w:p>
+    <w:p>
+      <w:pPr>
+        <w:rPr>
+          <w:sz w:val="28"/>
+          <w:szCs w:val="28"/>
+        </w:rPr>
+      </w:pPr>
+      <w:r>
+        <w:rPr>
+          <w:sz w:val="28"/>
+          <w:szCs w:val="28"/>
+        </w:rPr>
+        <w:t>Rappresenta i clienti del ristorante, associati a un tavolo.</w:t>
+      </w:r>
+    </w:p>
+    <w:p>
+      <w:pPr>
+        <w:rPr>
+          <w:sz w:val="28"/>
+          <w:szCs w:val="28"/>
+        </w:rPr>
+      </w:pPr>
+      <w:r>
+        <w:rPr>
+          <w:sz w:val="28"/>
+          <w:szCs w:val="28"/>
+        </w:rPr>
+        <w:t xml:space="preserve">Campi: id, nome, cognome, </w:t>
+      </w:r>
+      <w:proofErr w:type="spellStart"/>
+      <w:r>
+        <w:rPr>
+          <w:sz w:val="28"/>
+          <w:szCs w:val="28"/>
+        </w:rPr>
+        <w:t>id_tavolo</w:t>
+      </w:r>
+      <w:proofErr w:type="spellEnd"/>
+      <w:r>
+        <w:rPr>
+          <w:sz w:val="28"/>
+          <w:szCs w:val="28"/>
+        </w:rPr>
+        <w:t>.</w:t>
+      </w:r>
+    </w:p>
+    <w:p>
+      <w:pPr>
+        <w:rPr>
+          <w:sz w:val="28"/>
+          <w:szCs w:val="28"/>
+        </w:rPr>
+      </w:pPr>
+    </w:p>
+    <w:p>
+      <w:pPr>
+        <w:rPr>
+          <w:sz w:val="28"/>
+          <w:szCs w:val="28"/>
+        </w:rPr>
+      </w:pPr>
+      <w:r>
+        <w:rPr>
+          <w:b/>
+          <w:bCs/>
+          <w:color w:val="44546A" w:themeColor="text2"/>
+          <w:sz w:val="28"/>
+          <w:szCs w:val="28"/>
+        </w:rPr>
+        <w:t>Tabella ordine</w:t>
+      </w:r>
+      <w:r>
+        <w:rPr>
+          <w:sz w:val="28"/>
+          <w:szCs w:val="28"/>
+        </w:rPr>
+        <w:t>:</w:t>
+      </w:r>
+    </w:p>
+    <w:p>
+      <w:pPr>
+        <w:rPr>
+          <w:sz w:val="28"/>
+          <w:szCs w:val="28"/>
+        </w:rPr>
+      </w:pPr>
+    </w:p>
+    <w:p>
+      <w:pPr>
+        <w:rPr>
+          <w:sz w:val="28"/>
+          <w:szCs w:val="28"/>
+        </w:rPr>
+      </w:pPr>
+      <w:r>
+        <w:rPr>
+          <w:sz w:val="28"/>
+          <w:szCs w:val="28"/>
+        </w:rPr>
+        <w:t>Registra gli ordini dei clienti, con riferimenti a tavoli e piatti.</w:t>
+      </w:r>
+    </w:p>
+    <w:p>
+      <w:pPr>
+        <w:rPr>
+          <w:sz w:val="28"/>
+          <w:szCs w:val="28"/>
+        </w:rPr>
+      </w:pPr>
+      <w:r>
+        <w:rPr>
+          <w:sz w:val="28"/>
+          <w:szCs w:val="28"/>
+        </w:rPr>
+        <w:t xml:space="preserve">Campi: id, </w:t>
+      </w:r>
+      <w:proofErr w:type="spellStart"/>
+      <w:r>
+        <w:rPr>
+          <w:sz w:val="28"/>
+          <w:szCs w:val="28"/>
+        </w:rPr>
+        <w:t>id_tavolo</w:t>
+      </w:r>
+      <w:proofErr w:type="spellEnd"/>
+      <w:r>
+        <w:rPr>
+          <w:sz w:val="28"/>
+          <w:szCs w:val="28"/>
+        </w:rPr>
+        <w:t xml:space="preserve">, </w:t>
+      </w:r>
+      <w:proofErr w:type="spellStart"/>
+      <w:r>
+        <w:rPr>
+          <w:sz w:val="28"/>
+          <w:szCs w:val="28"/>
+        </w:rPr>
+        <w:t>id_piatto</w:t>
+      </w:r>
+      <w:proofErr w:type="spellEnd"/>
+      <w:r>
+        <w:rPr>
+          <w:sz w:val="28"/>
+          <w:szCs w:val="28"/>
+        </w:rPr>
+        <w:t>, stato.</w:t>
+      </w:r>
+    </w:p>
+    <w:p>
+      <w:pPr>
+        <w:rPr>
+          <w:sz w:val="28"/>
+          <w:szCs w:val="28"/>
+        </w:rPr>
+      </w:pPr>
+    </w:p>
+    <w:p>
+      <w:pPr>
+        <w:rPr>
+          <w:sz w:val="28"/>
+          <w:szCs w:val="28"/>
+        </w:rPr>
+      </w:pPr>
+      <w:r>
+        <w:rPr>
+          <w:b/>
+          <w:bCs/>
+          <w:color w:val="44546A" w:themeColor="text2"/>
+          <w:sz w:val="28"/>
+          <w:szCs w:val="28"/>
+        </w:rPr>
+        <w:t>Tabella pagamento</w:t>
+      </w:r>
+      <w:r>
+        <w:rPr>
+          <w:sz w:val="28"/>
+          <w:szCs w:val="28"/>
+        </w:rPr>
+        <w:t>:</w:t>
+      </w:r>
+    </w:p>
+    <w:p>
+      <w:pPr>
+        <w:rPr>
+          <w:sz w:val="28"/>
+          <w:szCs w:val="28"/>
+        </w:rPr>
+      </w:pPr>
+    </w:p>
+    <w:p>
+      <w:pPr>
+        <w:rPr>
+          <w:sz w:val="28"/>
+          <w:szCs w:val="28"/>
+        </w:rPr>
+      </w:pPr>
+      <w:r>
+        <w:rPr>
+          <w:sz w:val="28"/>
+          <w:szCs w:val="28"/>
+        </w:rPr>
+        <w:t>Contiene informazioni sui pagamenti effettuati dai clienti.</w:t>
+      </w:r>
+    </w:p>
+    <w:p>
+      <w:pPr>
+        <w:rPr>
+          <w:sz w:val="28"/>
+          <w:szCs w:val="28"/>
+        </w:rPr>
+      </w:pPr>
+      <w:r>
+        <w:rPr>
+          <w:sz w:val="28"/>
+          <w:szCs w:val="28"/>
+        </w:rPr>
+        <w:t xml:space="preserve">Campi: id, </w:t>
+      </w:r>
+      <w:proofErr w:type="spellStart"/>
+      <w:r>
+        <w:rPr>
+          <w:sz w:val="28"/>
+          <w:szCs w:val="28"/>
+        </w:rPr>
+        <w:t>id_tavolo</w:t>
+      </w:r>
+      <w:proofErr w:type="spellEnd"/>
+      <w:r>
+        <w:rPr>
+          <w:sz w:val="28"/>
+          <w:szCs w:val="28"/>
+        </w:rPr>
+        <w:t xml:space="preserve">, </w:t>
+      </w:r>
+      <w:proofErr w:type="spellStart"/>
+      <w:r>
+        <w:rPr>
+          <w:sz w:val="28"/>
+          <w:szCs w:val="28"/>
+        </w:rPr>
+        <w:t>costo_totale</w:t>
+      </w:r>
+      <w:proofErr w:type="spellEnd"/>
+      <w:r>
+        <w:rPr>
+          <w:sz w:val="28"/>
+          <w:szCs w:val="28"/>
+        </w:rPr>
+        <w:t>, stato, data.</w:t>
+      </w:r>
+    </w:p>
+    <w:p>
+      <w:pPr>
+        <w:rPr>
+          <w:sz w:val="28"/>
+          <w:szCs w:val="28"/>
+        </w:rPr>
+      </w:pPr>
+      <w:r>
+        <w:rPr>
+          <w:b/>
+          <w:bCs/>
+          <w:color w:val="44546A" w:themeColor="text2"/>
+          <w:sz w:val="28"/>
+          <w:szCs w:val="28"/>
+        </w:rPr>
+        <w:lastRenderedPageBreak/>
+        <w:t>Tabella piatto</w:t>
+      </w:r>
+      <w:r>
+        <w:rPr>
+          <w:sz w:val="28"/>
+          <w:szCs w:val="28"/>
+        </w:rPr>
+        <w:t>:</w:t>
+      </w:r>
+    </w:p>
+    <w:p>
+      <w:pPr>
+        <w:rPr>
+          <w:sz w:val="28"/>
+          <w:szCs w:val="28"/>
+        </w:rPr>
+      </w:pPr>
+    </w:p>
+    <w:p>
+      <w:pPr>
+        <w:rPr>
+          <w:sz w:val="28"/>
+          <w:szCs w:val="28"/>
+        </w:rPr>
+      </w:pPr>
+      <w:r>
+        <w:rPr>
+          <w:sz w:val="28"/>
+          <w:szCs w:val="28"/>
+        </w:rPr>
+        <w:t>Elenca i piatti disponibili nel menu del ristorante.</w:t>
+      </w:r>
+    </w:p>
+    <w:p>
+      <w:pPr>
+        <w:rPr>
+          <w:sz w:val="28"/>
+          <w:szCs w:val="28"/>
+        </w:rPr>
+      </w:pPr>
+      <w:r>
+        <w:rPr>
+          <w:sz w:val="28"/>
+          <w:szCs w:val="28"/>
+        </w:rPr>
+        <w:t>Campi: id, nome, costo, descrizione, tipo, immagine.</w:t>
+      </w:r>
+    </w:p>
+    <w:p>
+      <w:pPr>
+        <w:rPr>
+          <w:sz w:val="28"/>
+          <w:szCs w:val="28"/>
+        </w:rPr>
+      </w:pPr>
+    </w:p>
+    <w:p>
+      <w:pPr>
+        <w:rPr>
+          <w:sz w:val="28"/>
+          <w:szCs w:val="28"/>
+        </w:rPr>
+      </w:pPr>
+      <w:r>
+        <w:rPr>
+          <w:b/>
+          <w:bCs/>
+          <w:color w:val="44546A" w:themeColor="text2"/>
+          <w:sz w:val="28"/>
+          <w:szCs w:val="28"/>
+        </w:rPr>
+        <w:t>Tabella tavolo</w:t>
+      </w:r>
+      <w:r>
+        <w:rPr>
+          <w:sz w:val="28"/>
+          <w:szCs w:val="28"/>
+        </w:rPr>
+        <w:t>:</w:t>
+      </w:r>
+    </w:p>
+    <w:p>
+      <w:pPr>
+        <w:rPr>
+          <w:sz w:val="28"/>
+          <w:szCs w:val="28"/>
+        </w:rPr>
+      </w:pPr>
+    </w:p>
+    <w:p>
+      <w:pPr>
+        <w:rPr>
+          <w:sz w:val="28"/>
+          <w:szCs w:val="28"/>
+        </w:rPr>
+      </w:pPr>
+      <w:r>
+        <w:rPr>
+          <w:sz w:val="28"/>
+          <w:szCs w:val="28"/>
+        </w:rPr>
+        <w:t>Rappresenta i tavoli del ristorante.</w:t>
+      </w:r>
+    </w:p>
+    <w:p>
+      <w:r>
+        <w:rPr>
+          <w:sz w:val="28"/>
+          <w:szCs w:val="28"/>
+        </w:rPr>
+        <w:t xml:space="preserve">Campi: id, </w:t>
+      </w:r>
+      <w:proofErr w:type="spellStart"/>
+      <w:r>
+        <w:rPr>
+          <w:sz w:val="28"/>
+          <w:szCs w:val="28"/>
+        </w:rPr>
+        <w:t>id_cameriere</w:t>
+      </w:r>
+      <w:proofErr w:type="spellEnd"/>
+      <w:r>
+        <w:rPr>
+          <w:sz w:val="28"/>
+          <w:szCs w:val="28"/>
+        </w:rPr>
+        <w:t xml:space="preserve">, </w:t>
+      </w:r>
+      <w:proofErr w:type="spellStart"/>
+      <w:r>
+        <w:rPr>
+          <w:sz w:val="28"/>
+          <w:szCs w:val="28"/>
+        </w:rPr>
+        <w:t>num_posti</w:t>
+      </w:r>
+      <w:proofErr w:type="spellEnd"/>
+      <w:r>
+        <w:rPr>
+          <w:sz w:val="28"/>
+          <w:szCs w:val="28"/>
+        </w:rPr>
+        <w:t>, stato.</w:t>
+      </w:r>
+    </w:p>
+    <w:p/>
+    <w:p>
+      <w:pPr>
+        <w:rPr>
+          <w:b/>
+          <w:bCs/>
+          <w:color w:val="44546A" w:themeColor="text2"/>
+          <w:sz w:val="28"/>
+          <w:szCs w:val="28"/>
+        </w:rPr>
+      </w:pPr>
+    </w:p>
+    <w:p>
+      <w:pPr>
         <w:rPr>
           <w:b/>
           <w:bCs/>
@@ -4324,28 +4866,20 @@
           <w:sz w:val="36"/>
           <w:szCs w:val="36"/>
         </w:rPr>
-        <w:t>:</w:t>
-      </w:r>
-    </w:p>
-    <w:p>
-      <w:pPr>
-        <w:rPr>
-          <w:sz w:val="28"/>
-          <w:szCs w:val="28"/>
-        </w:rPr>
-      </w:pPr>
-    </w:p>
-    <w:p>
-      <w:pPr>
+      </w:pPr>
+      <w:r>
         <w:rPr>
           <w:b/>
           <w:bCs/>
           <w:color w:val="44546A" w:themeColor="text2"/>
-          <w:sz w:val="28"/>
-          <w:szCs w:val="28"/>
-        </w:rPr>
-      </w:pPr>
-      <w:r>
+          <w:sz w:val="36"/>
+          <w:szCs w:val="36"/>
+        </w:rPr>
+        <w:t>Triggers (Trigger)</w:t>
+      </w:r>
+    </w:p>
+    <w:p>
+      <w:pPr>
         <w:rPr>
           <w:b/>
           <w:bCs/>
@@ -4353,526 +4887,11 @@
           <w:sz w:val="28"/>
           <w:szCs w:val="28"/>
         </w:rPr>
-        <w:t>Tabella cameriere:</w:t>
-      </w:r>
+      </w:pPr>
     </w:p>
     <w:p>
       <w:pPr>
         <w:rPr>
-          <w:b/>
-          <w:bCs/>
-          <w:color w:val="44546A" w:themeColor="text2"/>
-          <w:sz w:val="28"/>
-          <w:szCs w:val="28"/>
-        </w:rPr>
-      </w:pPr>
-    </w:p>
-    <w:p>
-      <w:pPr>
-        <w:rPr>
-          <w:sz w:val="28"/>
-          <w:szCs w:val="28"/>
-        </w:rPr>
-      </w:pPr>
-      <w:r>
-        <w:rPr>
-          <w:sz w:val="28"/>
-          <w:szCs w:val="28"/>
-        </w:rPr>
-        <w:t>Contiene informazioni sui camerieri del ristorante.</w:t>
-      </w:r>
-    </w:p>
-    <w:p>
-      <w:pPr>
-        <w:rPr>
-          <w:sz w:val="28"/>
-          <w:szCs w:val="28"/>
-        </w:rPr>
-      </w:pPr>
-      <w:r>
-        <w:rPr>
-          <w:sz w:val="28"/>
-          <w:szCs w:val="28"/>
-        </w:rPr>
-        <w:t>Campi: id, nome, cognome, username, password.</w:t>
-      </w:r>
-    </w:p>
-    <w:p>
-      <w:pPr>
-        <w:rPr>
-          <w:b/>
-          <w:bCs/>
-          <w:color w:val="44546A" w:themeColor="text2"/>
-          <w:sz w:val="28"/>
-          <w:szCs w:val="28"/>
-        </w:rPr>
-      </w:pPr>
-    </w:p>
-    <w:p>
-      <w:pPr>
-        <w:rPr>
-          <w:sz w:val="28"/>
-          <w:szCs w:val="28"/>
-        </w:rPr>
-      </w:pPr>
-      <w:r>
-        <w:rPr>
-          <w:b/>
-          <w:bCs/>
-          <w:color w:val="44546A" w:themeColor="text2"/>
-          <w:sz w:val="28"/>
-          <w:szCs w:val="28"/>
-        </w:rPr>
-        <w:t>Tabella cliente</w:t>
-      </w:r>
-      <w:r>
-        <w:rPr>
-          <w:sz w:val="28"/>
-          <w:szCs w:val="28"/>
-        </w:rPr>
-        <w:t>:</w:t>
-      </w:r>
-    </w:p>
-    <w:p>
-      <w:pPr>
-        <w:rPr>
-          <w:sz w:val="28"/>
-          <w:szCs w:val="28"/>
-        </w:rPr>
-      </w:pPr>
-    </w:p>
-    <w:p>
-      <w:pPr>
-        <w:rPr>
-          <w:sz w:val="28"/>
-          <w:szCs w:val="28"/>
-        </w:rPr>
-      </w:pPr>
-      <w:r>
-        <w:rPr>
-          <w:sz w:val="28"/>
-          <w:szCs w:val="28"/>
-        </w:rPr>
-        <w:t>Rappresenta i clienti del ristorante, associati a un tavolo.</w:t>
-      </w:r>
-    </w:p>
-    <w:p>
-      <w:pPr>
-        <w:rPr>
-          <w:sz w:val="28"/>
-          <w:szCs w:val="28"/>
-        </w:rPr>
-      </w:pPr>
-      <w:r>
-        <w:rPr>
-          <w:sz w:val="28"/>
-          <w:szCs w:val="28"/>
-        </w:rPr>
-        <w:t xml:space="preserve">Campi: id, nome, cognome, </w:t>
-      </w:r>
-      <w:proofErr w:type="spellStart"/>
-      <w:r>
-        <w:rPr>
-          <w:sz w:val="28"/>
-          <w:szCs w:val="28"/>
-        </w:rPr>
-        <w:t>id_tavolo</w:t>
-      </w:r>
-      <w:proofErr w:type="spellEnd"/>
-      <w:r>
-        <w:rPr>
-          <w:sz w:val="28"/>
-          <w:szCs w:val="28"/>
-        </w:rPr>
-        <w:t>.</w:t>
-      </w:r>
-    </w:p>
-    <w:p>
-      <w:pPr>
-        <w:rPr>
-          <w:sz w:val="28"/>
-          <w:szCs w:val="28"/>
-        </w:rPr>
-      </w:pPr>
-    </w:p>
-    <w:p>
-      <w:pPr>
-        <w:rPr>
-          <w:sz w:val="28"/>
-          <w:szCs w:val="28"/>
-        </w:rPr>
-      </w:pPr>
-      <w:r>
-        <w:rPr>
-          <w:b/>
-          <w:bCs/>
-          <w:color w:val="44546A" w:themeColor="text2"/>
-          <w:sz w:val="28"/>
-          <w:szCs w:val="28"/>
-        </w:rPr>
-        <w:t>Tabella ordine</w:t>
-      </w:r>
-      <w:r>
-        <w:rPr>
-          <w:sz w:val="28"/>
-          <w:szCs w:val="28"/>
-        </w:rPr>
-        <w:t>:</w:t>
-      </w:r>
-    </w:p>
-    <w:p>
-      <w:pPr>
-        <w:rPr>
-          <w:sz w:val="28"/>
-          <w:szCs w:val="28"/>
-        </w:rPr>
-      </w:pPr>
-    </w:p>
-    <w:p>
-      <w:pPr>
-        <w:rPr>
-          <w:sz w:val="28"/>
-          <w:szCs w:val="28"/>
-        </w:rPr>
-      </w:pPr>
-      <w:r>
-        <w:rPr>
-          <w:sz w:val="28"/>
-          <w:szCs w:val="28"/>
-        </w:rPr>
-        <w:t>Registra gli ordini dei clienti, con riferimenti a tavoli e piatti.</w:t>
-      </w:r>
-    </w:p>
-    <w:p>
-      <w:pPr>
-        <w:rPr>
-          <w:sz w:val="28"/>
-          <w:szCs w:val="28"/>
-        </w:rPr>
-      </w:pPr>
-      <w:r>
-        <w:rPr>
-          <w:sz w:val="28"/>
-          <w:szCs w:val="28"/>
-        </w:rPr>
-        <w:t xml:space="preserve">Campi: id, </w:t>
-      </w:r>
-      <w:proofErr w:type="spellStart"/>
-      <w:r>
-        <w:rPr>
-          <w:sz w:val="28"/>
-          <w:szCs w:val="28"/>
-        </w:rPr>
-        <w:t>id_tavolo</w:t>
-      </w:r>
-      <w:proofErr w:type="spellEnd"/>
-      <w:r>
-        <w:rPr>
-          <w:sz w:val="28"/>
-          <w:szCs w:val="28"/>
-        </w:rPr>
-        <w:t xml:space="preserve">, </w:t>
-      </w:r>
-      <w:proofErr w:type="spellStart"/>
-      <w:r>
-        <w:rPr>
-          <w:sz w:val="28"/>
-          <w:szCs w:val="28"/>
-        </w:rPr>
-        <w:t>id_piatto</w:t>
-      </w:r>
-      <w:proofErr w:type="spellEnd"/>
-      <w:r>
-        <w:rPr>
-          <w:sz w:val="28"/>
-          <w:szCs w:val="28"/>
-        </w:rPr>
-        <w:t>, stato.</w:t>
-      </w:r>
-    </w:p>
-    <w:p>
-      <w:pPr>
-        <w:rPr>
-          <w:sz w:val="28"/>
-          <w:szCs w:val="28"/>
-        </w:rPr>
-      </w:pPr>
-    </w:p>
-    <w:p>
-      <w:pPr>
-        <w:rPr>
-          <w:sz w:val="28"/>
-          <w:szCs w:val="28"/>
-        </w:rPr>
-      </w:pPr>
-      <w:r>
-        <w:rPr>
-          <w:b/>
-          <w:bCs/>
-          <w:color w:val="44546A" w:themeColor="text2"/>
-          <w:sz w:val="28"/>
-          <w:szCs w:val="28"/>
-        </w:rPr>
-        <w:t>Tabella pagamento</w:t>
-      </w:r>
-      <w:r>
-        <w:rPr>
-          <w:sz w:val="28"/>
-          <w:szCs w:val="28"/>
-        </w:rPr>
-        <w:t>:</w:t>
-      </w:r>
-    </w:p>
-    <w:p>
-      <w:pPr>
-        <w:rPr>
-          <w:sz w:val="28"/>
-          <w:szCs w:val="28"/>
-        </w:rPr>
-      </w:pPr>
-    </w:p>
-    <w:p>
-      <w:pPr>
-        <w:rPr>
-          <w:sz w:val="28"/>
-          <w:szCs w:val="28"/>
-        </w:rPr>
-      </w:pPr>
-      <w:r>
-        <w:rPr>
-          <w:sz w:val="28"/>
-          <w:szCs w:val="28"/>
-        </w:rPr>
-        <w:t>Contiene informazioni sui pagamenti effettuati dai clienti.</w:t>
-      </w:r>
-    </w:p>
-    <w:p>
-      <w:pPr>
-        <w:rPr>
-          <w:sz w:val="28"/>
-          <w:szCs w:val="28"/>
-        </w:rPr>
-      </w:pPr>
-      <w:r>
-        <w:rPr>
-          <w:sz w:val="28"/>
-          <w:szCs w:val="28"/>
-        </w:rPr>
-        <w:t xml:space="preserve">Campi: id, </w:t>
-      </w:r>
-      <w:proofErr w:type="spellStart"/>
-      <w:r>
-        <w:rPr>
-          <w:sz w:val="28"/>
-          <w:szCs w:val="28"/>
-        </w:rPr>
-        <w:t>id_tavolo</w:t>
-      </w:r>
-      <w:proofErr w:type="spellEnd"/>
-      <w:r>
-        <w:rPr>
-          <w:sz w:val="28"/>
-          <w:szCs w:val="28"/>
-        </w:rPr>
-        <w:t xml:space="preserve">, </w:t>
-      </w:r>
-      <w:proofErr w:type="spellStart"/>
-      <w:r>
-        <w:rPr>
-          <w:sz w:val="28"/>
-          <w:szCs w:val="28"/>
-        </w:rPr>
-        <w:t>costo_totale</w:t>
-      </w:r>
-      <w:proofErr w:type="spellEnd"/>
-      <w:r>
-        <w:rPr>
-          <w:sz w:val="28"/>
-          <w:szCs w:val="28"/>
-        </w:rPr>
-        <w:t>, stato, data.</w:t>
-      </w:r>
-    </w:p>
-    <w:p>
-      <w:pPr>
-        <w:rPr>
-          <w:sz w:val="28"/>
-          <w:szCs w:val="28"/>
-        </w:rPr>
-      </w:pPr>
-    </w:p>
-    <w:p>
-      <w:pPr>
-        <w:rPr>
-          <w:sz w:val="28"/>
-          <w:szCs w:val="28"/>
-        </w:rPr>
-      </w:pPr>
-      <w:r>
-        <w:rPr>
-          <w:b/>
-          <w:bCs/>
-          <w:color w:val="44546A" w:themeColor="text2"/>
-          <w:sz w:val="28"/>
-          <w:szCs w:val="28"/>
-        </w:rPr>
-        <w:t>Tabella piatto</w:t>
-      </w:r>
-      <w:r>
-        <w:rPr>
-          <w:sz w:val="28"/>
-          <w:szCs w:val="28"/>
-        </w:rPr>
-        <w:t>:</w:t>
-      </w:r>
-    </w:p>
-    <w:p>
-      <w:pPr>
-        <w:rPr>
-          <w:sz w:val="28"/>
-          <w:szCs w:val="28"/>
-        </w:rPr>
-      </w:pPr>
-    </w:p>
-    <w:p>
-      <w:pPr>
-        <w:rPr>
-          <w:sz w:val="28"/>
-          <w:szCs w:val="28"/>
-        </w:rPr>
-      </w:pPr>
-      <w:r>
-        <w:rPr>
-          <w:sz w:val="28"/>
-          <w:szCs w:val="28"/>
-        </w:rPr>
-        <w:t>Elenca i piatti disponibili nel menu del ristorante.</w:t>
-      </w:r>
-    </w:p>
-    <w:p>
-      <w:pPr>
-        <w:rPr>
-          <w:sz w:val="28"/>
-          <w:szCs w:val="28"/>
-        </w:rPr>
-      </w:pPr>
-      <w:r>
-        <w:rPr>
-          <w:sz w:val="28"/>
-          <w:szCs w:val="28"/>
-        </w:rPr>
-        <w:t>Campi: id, nome, costo, descrizione, tipo, immagine.</w:t>
-      </w:r>
-    </w:p>
-    <w:p>
-      <w:pPr>
-        <w:rPr>
-          <w:sz w:val="28"/>
-          <w:szCs w:val="28"/>
-        </w:rPr>
-      </w:pPr>
-    </w:p>
-    <w:p>
-      <w:pPr>
-        <w:rPr>
-          <w:sz w:val="28"/>
-          <w:szCs w:val="28"/>
-        </w:rPr>
-      </w:pPr>
-      <w:r>
-        <w:rPr>
-          <w:b/>
-          <w:bCs/>
-          <w:color w:val="44546A" w:themeColor="text2"/>
-          <w:sz w:val="28"/>
-          <w:szCs w:val="28"/>
-        </w:rPr>
-        <w:t>Tabella tavolo</w:t>
-      </w:r>
-      <w:r>
-        <w:rPr>
-          <w:sz w:val="28"/>
-          <w:szCs w:val="28"/>
-        </w:rPr>
-        <w:t>:</w:t>
-      </w:r>
-    </w:p>
-    <w:p>
-      <w:pPr>
-        <w:rPr>
-          <w:sz w:val="28"/>
-          <w:szCs w:val="28"/>
-        </w:rPr>
-      </w:pPr>
-    </w:p>
-    <w:p>
-      <w:pPr>
-        <w:rPr>
-          <w:sz w:val="28"/>
-          <w:szCs w:val="28"/>
-        </w:rPr>
-      </w:pPr>
-      <w:r>
-        <w:rPr>
-          <w:sz w:val="28"/>
-          <w:szCs w:val="28"/>
-        </w:rPr>
-        <w:t>Rappresenta i tavoli del ristorante.</w:t>
-      </w:r>
-    </w:p>
-    <w:p>
-      <w:r>
-        <w:rPr>
-          <w:sz w:val="28"/>
-          <w:szCs w:val="28"/>
-        </w:rPr>
-        <w:t xml:space="preserve">Campi: id, </w:t>
-      </w:r>
-      <w:proofErr w:type="spellStart"/>
-      <w:r>
-        <w:rPr>
-          <w:sz w:val="28"/>
-          <w:szCs w:val="28"/>
-        </w:rPr>
-        <w:t>id_cameriere</w:t>
-      </w:r>
-      <w:proofErr w:type="spellEnd"/>
-      <w:r>
-        <w:rPr>
-          <w:sz w:val="28"/>
-          <w:szCs w:val="28"/>
-        </w:rPr>
-        <w:t xml:space="preserve">, </w:t>
-      </w:r>
-      <w:proofErr w:type="spellStart"/>
-      <w:r>
-        <w:rPr>
-          <w:sz w:val="28"/>
-          <w:szCs w:val="28"/>
-        </w:rPr>
-        <w:t>num_posti</w:t>
-      </w:r>
-      <w:proofErr w:type="spellEnd"/>
-      <w:r>
-        <w:rPr>
-          <w:sz w:val="28"/>
-          <w:szCs w:val="28"/>
-        </w:rPr>
-        <w:t>, stato.</w:t>
-      </w:r>
-    </w:p>
-    <w:p/>
-    <w:p>
-      <w:pPr>
-        <w:rPr>
-          <w:sz w:val="28"/>
-          <w:szCs w:val="28"/>
-        </w:rPr>
-      </w:pPr>
-    </w:p>
-    <w:p>
-      <w:pPr>
-        <w:rPr>
           <w:sz w:val="28"/>
           <w:szCs w:val="28"/>
         </w:rPr>
@@ -4890,38 +4909,6 @@
           <w:szCs w:val="28"/>
         </w:rPr>
         <w:t>gestione coerente dei dati all’interno del Database il team di sviluppo ha implementato i seguenti trigger :</w:t>
-      </w:r>
-    </w:p>
-    <w:p>
-      <w:pPr>
-        <w:rPr>
-          <w:b/>
-          <w:bCs/>
-          <w:color w:val="44546A" w:themeColor="text2"/>
-          <w:sz w:val="28"/>
-          <w:szCs w:val="28"/>
-        </w:rPr>
-      </w:pPr>
-    </w:p>
-    <w:p>
-      <w:pPr>
-        <w:rPr>
-          <w:b/>
-          <w:bCs/>
-          <w:color w:val="44546A" w:themeColor="text2"/>
-          <w:sz w:val="28"/>
-          <w:szCs w:val="28"/>
-        </w:rPr>
-      </w:pPr>
-      <w:r>
-        <w:rPr>
-          <w:b/>
-          <w:bCs/>
-          <w:color w:val="44546A" w:themeColor="text2"/>
-          <w:sz w:val="28"/>
-          <w:szCs w:val="28"/>
-        </w:rPr>
-        <w:t>Triggers (Trigger):</w:t>
       </w:r>
     </w:p>
     <w:p>
@@ -5108,6 +5095,7 @@
           <w:sz w:val="28"/>
           <w:szCs w:val="28"/>
         </w:rPr>
+        <w:lastRenderedPageBreak/>
         <w:t>aggiorna_costo</w:t>
       </w:r>
       <w:proofErr w:type="spellEnd"/>
@@ -5179,14 +5167,6 @@
     <w:p>
       <w:pPr>
         <w:rPr>
-          <w:sz w:val="28"/>
-          <w:szCs w:val="28"/>
-        </w:rPr>
-      </w:pPr>
-    </w:p>
-    <w:p>
-      <w:pPr>
-        <w:rPr>
           <w:b/>
           <w:bCs/>
           <w:color w:val="44546A" w:themeColor="text2"/>
@@ -5198,20 +5178,31 @@
     <w:p>
       <w:pPr>
         <w:rPr>
+          <w:sz w:val="36"/>
+          <w:szCs w:val="36"/>
+        </w:rPr>
+      </w:pPr>
+      <w:r>
+        <w:rPr>
           <w:b/>
           <w:bCs/>
           <w:color w:val="44546A" w:themeColor="text2"/>
-          <w:sz w:val="28"/>
-          <w:szCs w:val="28"/>
-        </w:rPr>
-      </w:pPr>
+          <w:sz w:val="36"/>
+          <w:szCs w:val="36"/>
+        </w:rPr>
+        <w:t xml:space="preserve">Informazioni Aggiuntive sul progetto </w:t>
+      </w:r>
+      <w:r>
+        <w:rPr>
+          <w:sz w:val="36"/>
+          <w:szCs w:val="36"/>
+        </w:rPr>
+        <w:t>:</w:t>
+      </w:r>
     </w:p>
     <w:p>
       <w:pPr>
         <w:rPr>
-          <w:b/>
-          <w:bCs/>
-          <w:color w:val="44546A" w:themeColor="text2"/>
           <w:sz w:val="28"/>
           <w:szCs w:val="28"/>
         </w:rPr>
@@ -5220,168 +5211,60 @@
     <w:p>
       <w:pPr>
         <w:rPr>
-          <w:b/>
-          <w:bCs/>
-          <w:color w:val="44546A" w:themeColor="text2"/>
-          <w:sz w:val="28"/>
-          <w:szCs w:val="28"/>
-        </w:rPr>
-      </w:pPr>
+          <w:sz w:val="28"/>
+          <w:szCs w:val="28"/>
+        </w:rPr>
+      </w:pPr>
+      <w:r>
+        <w:rPr>
+          <w:sz w:val="28"/>
+          <w:szCs w:val="28"/>
+        </w:rPr>
+        <w:t>Il database contiene anche dati predefiniti per le tabelle, come i dati dei camerieri, dei clienti, dei piatti, dei tavoli e dei pagamenti.</w:t>
+      </w:r>
     </w:p>
     <w:p>
       <w:pPr>
         <w:rPr>
-          <w:b/>
-          <w:bCs/>
-          <w:color w:val="44546A" w:themeColor="text2"/>
-          <w:sz w:val="28"/>
-          <w:szCs w:val="28"/>
-        </w:rPr>
-      </w:pPr>
+          <w:sz w:val="28"/>
+          <w:szCs w:val="28"/>
+        </w:rPr>
+      </w:pPr>
+      <w:r>
+        <w:rPr>
+          <w:sz w:val="28"/>
+          <w:szCs w:val="28"/>
+        </w:rPr>
+        <w:t>Gli eventi e le routine non sono definiti in questo script, quindi non sono inclusi nella descrizione.</w:t>
+      </w:r>
     </w:p>
     <w:p>
       <w:pPr>
         <w:rPr>
-          <w:b/>
-          <w:bCs/>
-          <w:color w:val="44546A" w:themeColor="text2"/>
-          <w:sz w:val="28"/>
-          <w:szCs w:val="28"/>
-        </w:rPr>
-      </w:pPr>
+          <w:sz w:val="28"/>
+          <w:szCs w:val="28"/>
+        </w:rPr>
+      </w:pPr>
+      <w:r>
+        <w:rPr>
+          <w:sz w:val="28"/>
+          <w:szCs w:val="28"/>
+        </w:rPr>
+        <w:t>Questo database consente al ristorante "Al Pomo d'Oro" di gestire in modo efficiente i dati relativi al personale, agli ordini dei clienti e ai pagamenti. Facilita il monitoraggio dello stato dei tavoli, l'aggiornamento degli ordini e la gestione dei pagamenti, contribuendo a garantire un servizio efficiente e una migliore esperienza per i clienti.</w:t>
+      </w:r>
     </w:p>
-    <w:p>
-      <w:pPr>
-        <w:rPr>
-          <w:b/>
-          <w:bCs/>
-          <w:color w:val="44546A" w:themeColor="text2"/>
-          <w:sz w:val="28"/>
-          <w:szCs w:val="28"/>
-        </w:rPr>
-      </w:pPr>
-    </w:p>
-    <w:p>
-      <w:pPr>
-        <w:rPr>
-          <w:b/>
-          <w:bCs/>
-          <w:color w:val="44546A" w:themeColor="text2"/>
-          <w:sz w:val="28"/>
-          <w:szCs w:val="28"/>
-        </w:rPr>
-      </w:pPr>
-    </w:p>
-    <w:p>
-      <w:pPr>
-        <w:rPr>
-          <w:b/>
-          <w:bCs/>
-          <w:color w:val="44546A" w:themeColor="text2"/>
-          <w:sz w:val="28"/>
-          <w:szCs w:val="28"/>
-        </w:rPr>
-      </w:pPr>
-    </w:p>
-    <w:p>
-      <w:pPr>
-        <w:rPr>
-          <w:b/>
-          <w:bCs/>
-          <w:color w:val="44546A" w:themeColor="text2"/>
-          <w:sz w:val="28"/>
-          <w:szCs w:val="28"/>
-        </w:rPr>
-      </w:pPr>
-    </w:p>
-    <w:p>
-      <w:pPr>
-        <w:rPr>
-          <w:sz w:val="28"/>
-          <w:szCs w:val="28"/>
-        </w:rPr>
-      </w:pPr>
-      <w:r>
-        <w:rPr>
-          <w:b/>
-          <w:bCs/>
-          <w:color w:val="44546A" w:themeColor="text2"/>
-          <w:sz w:val="28"/>
-          <w:szCs w:val="28"/>
-        </w:rPr>
-        <w:t>Informazioni Aggiuntiv</w:t>
-      </w:r>
-      <w:r>
-        <w:rPr>
-          <w:b/>
-          <w:bCs/>
-          <w:color w:val="44546A" w:themeColor="text2"/>
-          <w:sz w:val="28"/>
-          <w:szCs w:val="28"/>
-        </w:rPr>
-        <w:t xml:space="preserve">e sul progetto </w:t>
-      </w:r>
-      <w:r>
-        <w:rPr>
-          <w:sz w:val="28"/>
-          <w:szCs w:val="28"/>
-        </w:rPr>
-        <w:t>:</w:t>
-      </w:r>
-    </w:p>
-    <w:p>
-      <w:pPr>
-        <w:rPr>
-          <w:sz w:val="28"/>
-          <w:szCs w:val="28"/>
-        </w:rPr>
-      </w:pPr>
-    </w:p>
-    <w:p>
-      <w:pPr>
-        <w:rPr>
-          <w:sz w:val="28"/>
-          <w:szCs w:val="28"/>
-        </w:rPr>
-      </w:pPr>
-      <w:r>
-        <w:rPr>
-          <w:sz w:val="28"/>
-          <w:szCs w:val="28"/>
-        </w:rPr>
-        <w:t>Il database contiene anche dati predefiniti per le tabelle, come i dati dei camerieri, dei clienti, dei piatti, dei tavoli e dei pagamenti.</w:t>
-      </w:r>
-    </w:p>
-    <w:p>
-      <w:pPr>
-        <w:rPr>
-          <w:sz w:val="28"/>
-          <w:szCs w:val="28"/>
-        </w:rPr>
-      </w:pPr>
-      <w:r>
-        <w:rPr>
-          <w:sz w:val="28"/>
-          <w:szCs w:val="28"/>
-        </w:rPr>
-        <w:t>Gli eventi e le routine non sono definiti in questo script, quindi non sono inclusi nella descrizione.</w:t>
-      </w:r>
-    </w:p>
-    <w:p>
-      <w:pPr>
-        <w:rPr>
-          <w:sz w:val="28"/>
-          <w:szCs w:val="28"/>
-        </w:rPr>
-      </w:pPr>
-      <w:r>
-        <w:rPr>
-          <w:sz w:val="28"/>
-          <w:szCs w:val="28"/>
-        </w:rPr>
-        <w:t>Questo database consente al ristorante "Al Pomo d'Oro" di gestire in modo efficiente i dati relativi al personale, agli ordini dei clienti e ai pagamenti. Facilita il monitoraggio dello stato dei tavoli, l'aggiornamento degli ordini e la gestione dei pagamenti, contribuendo a garantire un servizio efficiente e una migliore esperienza per i clienti.</w:t>
-      </w:r>
-    </w:p>
+    <w:p/>
+    <w:p/>
+    <w:p/>
+    <w:p/>
+    <w:p/>
+    <w:p/>
+    <w:p/>
+    <w:p/>
+    <w:p/>
+    <w:p/>
+    <w:p/>
+    <w:p/>
     <w:p/>
     <w:p>
       <w:pPr>
@@ -5401,6 +5284,7 @@
           <w:sz w:val="44"/>
           <w:szCs w:val="44"/>
         </w:rPr>
+        <w:lastRenderedPageBreak/>
         <w:t>Diagramma ER</w:t>
       </w:r>
     </w:p>
@@ -5426,9 +5310,9 @@
           <w:noProof/>
         </w:rPr>
         <w:drawing>
-          <wp:inline distT="0" distB="0" distL="0" distR="0" wp14:anchorId="163BB75B" wp14:editId="4A772BBE">
-            <wp:extent cx="6270171" cy="5207954"/>
-            <wp:effectExtent l="0" t="0" r="0" b="0"/>
+          <wp:inline distT="0" distB="0" distL="0" distR="0" wp14:anchorId="163BB75B" wp14:editId="51CC095B">
+            <wp:extent cx="6504493" cy="5402580"/>
+            <wp:effectExtent l="0" t="0" r="0" b="7620"/>
             <wp:docPr id="1202242098" name="Immagine 2" descr="Immagine che contiene testo, schermata, diagramma, Parallelo&#10;&#10;Descrizione generata automaticamente"/>
             <wp:cNvGraphicFramePr>
               <a:graphicFrameLocks xmlns:a="http://schemas.openxmlformats.org/drawingml/2006/main" noChangeAspect="1"/>
@@ -5455,7 +5339,7 @@
                   <pic:spPr>
                     <a:xfrm>
                       <a:off x="0" y="0"/>
-                      <a:ext cx="6298835" cy="5231762"/>
+                      <a:ext cx="6543971" cy="5435370"/>
                     </a:xfrm>
                     <a:prstGeom prst="rect">
                       <a:avLst/>

</xml_diff>